<commit_message>
add changes to the document and add Opdracht_3_main
</commit_message>
<xml_diff>
--- a/threaded_merge_sort/HPP_threaded_merge_sort.docx
+++ b/threaded_merge_sort/HPP_threaded_merge_sort.docx
@@ -395,12 +395,12 @@
           <wp:inline distB="114300" distT="114300" distL="114300" distR="114300">
             <wp:extent cx="3538538" cy="2875062"/>
             <wp:effectExtent b="0" l="0" r="0" t="0"/>
-            <wp:docPr id="1" name="image2.png"/>
+            <wp:docPr id="1" name="image1.png"/>
             <a:graphic>
               <a:graphicData uri="http://schemas.openxmlformats.org/drawingml/2006/picture">
                 <pic:pic>
                   <pic:nvPicPr>
-                    <pic:cNvPr id="0" name="image2.png"/>
+                    <pic:cNvPr id="0" name="image1.png"/>
                     <pic:cNvPicPr preferRelativeResize="0"/>
                   </pic:nvPicPr>
                   <pic:blipFill>
@@ -503,12 +503,12 @@
             <wp:extent cx="3952875" cy="2676525"/>
             <wp:effectExtent b="0" l="0" r="0" t="0"/>
             <wp:wrapSquare wrapText="bothSides" distB="114300" distT="114300" distL="114300" distR="114300"/>
-            <wp:docPr id="3" name="image1.png"/>
+            <wp:docPr id="3" name="image2.png"/>
             <a:graphic>
               <a:graphicData uri="http://schemas.openxmlformats.org/drawingml/2006/picture">
                 <pic:pic>
                   <pic:nvPicPr>
-                    <pic:cNvPr id="0" name="image1.png"/>
+                    <pic:cNvPr id="0" name="image2.png"/>
                     <pic:cNvPicPr preferRelativeResize="0"/>
                   </pic:nvPicPr>
                   <pic:blipFill>
@@ -827,6 +827,87 @@
         </w:rPr>
       </w:r>
     </w:p>
+    <w:p>
+      <w:pPr>
+        <w:pStyle w:val="Heading1"/>
+        <w:rPr/>
+      </w:pPr>
+      <w:bookmarkStart w:colFirst="0" w:colLast="0" w:name="_kfw9xyxlybzr" w:id="8"/>
+      <w:bookmarkEnd w:id="8"/>
+      <w:r>
+        <w:rPr>
+          <w:rtl w:val="0"/>
+        </w:rPr>
+        <w:t xml:space="preserve">Design of worker threads</w:t>
+      </w:r>
+    </w:p>
+    <w:p>
+      <w:pPr>
+        <w:rPr/>
+      </w:pPr>
+      <w:r>
+        <w:rPr>
+          <w:rtl w:val="0"/>
+        </w:rPr>
+        <w:t xml:space="preserve">I did not design it on paper, but the implementation can be found in my Github repository in the file </w:t>
+      </w:r>
+      <w:r>
+        <w:rPr>
+          <w:i w:val="1"/>
+          <w:rtl w:val="0"/>
+        </w:rPr>
+        <w:t xml:space="preserve"> mergesort_worker_thread.py.</w:t>
+        <w:br w:type="textWrapping"/>
+      </w:r>
+      <w:r>
+        <w:rPr>
+          <w:rtl w:val="0"/>
+        </w:rPr>
+        <w:t xml:space="preserve">An example/ test of this implementation is in </w:t>
+      </w:r>
+      <w:r>
+        <w:rPr>
+          <w:i w:val="1"/>
+          <w:rtl w:val="0"/>
+        </w:rPr>
+        <w:t xml:space="preserve">Opdracht_3_main.py </w:t>
+      </w:r>
+      <w:r>
+        <w:rPr>
+          <w:rtl w:val="0"/>
+        </w:rPr>
+        <w:t xml:space="preserve">in the gitrepo.</w:t>
+      </w:r>
+    </w:p>
+    <w:p>
+      <w:pPr>
+        <w:rPr/>
+      </w:pPr>
+      <w:r>
+        <w:rPr>
+          <w:rtl w:val="0"/>
+        </w:rPr>
+        <w:t xml:space="preserve">For each split, the MergeSort object will create two other Mergesort object. Thus we have in total of 14 threads.</w:t>
+      </w:r>
+    </w:p>
+    <w:p>
+      <w:pPr>
+        <w:rPr/>
+      </w:pPr>
+      <w:r>
+        <w:rPr>
+          <w:rtl w:val="0"/>
+        </w:rPr>
+        <w:t xml:space="preserve">Plead correct me if I’m wrong, but I believe that you have less overhead with the worker threads implementation in comparison to the threadpool- implementation. This is because in the threadpool-implementation you are performing for each thread the same task for the subarrays. Thus for each thread, you are working with different arrays/data.</w:t>
+        <w:br w:type="textWrapping"/>
+        <w:t xml:space="preserve">In comparison to the worker thread implementation, you are recursively creating new threads in order to divide the array. In this implementation, you are not creating new arrays or subarrays, but you are constantly modifying your array until your array contains 1 element and then you merge.</w:t>
+      </w:r>
+      <w:r>
+        <w:rPr>
+          <w:rtl w:val="0"/>
+        </w:rPr>
+      </w:r>
+    </w:p>
     <w:sectPr>
       <w:footerReference r:id="rId12" w:type="default"/>
       <w:footerReference r:id="rId13" w:type="first"/>
@@ -912,8 +993,8 @@
         <w:b w:val="1"/>
       </w:rPr>
     </w:pPr>
-    <w:bookmarkStart w:colFirst="0" w:colLast="0" w:name="_37o5xb65948r" w:id="8"/>
-    <w:bookmarkEnd w:id="8"/>
+    <w:bookmarkStart w:colFirst="0" w:colLast="0" w:name="_37o5xb65948r" w:id="9"/>
+    <w:bookmarkEnd w:id="9"/>
     <w:r>
       <w:rPr/>
       <w:fldChar w:fldCharType="begin"/>
@@ -951,8 +1032,8 @@
       <w:shd w:fill="auto" w:val="clear"/>
       <w:rPr/>
     </w:pPr>
-    <w:bookmarkStart w:colFirst="0" w:colLast="0" w:name="_y0ojsicse0ov" w:id="9"/>
-    <w:bookmarkEnd w:id="9"/>
+    <w:bookmarkStart w:colFirst="0" w:colLast="0" w:name="_y0ojsicse0ov" w:id="10"/>
+    <w:bookmarkEnd w:id="10"/>
     <w:r>
       <w:rPr>
         <w:rtl w:val="0"/>

</xml_diff>